<commit_message>
new multiplayer version -> ahead to team-player
</commit_message>
<xml_diff>
--- a/docs/processed-foods-perspectives.docx
+++ b/docs/processed-foods-perspectives.docx
@@ -11,8 +11,27 @@
       <w:r>
         <w:rPr>
           <w:rFonts w:ascii="Arial" w:hAnsi="Arial" w:cs="Arial"/>
-        </w:rPr>
-        <w:t>Not all processed foods are bad for health. They can be part of nutritious diet.</w:t>
+          <w:b/>
+        </w:rPr>
+        <w:t>Not all processed foods are bad for health</w:t>
+      </w:r>
+      <w:r>
+        <w:rPr>
+          <w:rFonts w:ascii="Arial" w:hAnsi="Arial" w:cs="Arial"/>
+        </w:rPr>
+        <w:t xml:space="preserve">. They </w:t>
+      </w:r>
+      <w:r>
+        <w:rPr>
+          <w:rFonts w:ascii="Arial" w:hAnsi="Arial" w:cs="Arial"/>
+        </w:rPr>
+        <w:t>may</w:t>
+      </w:r>
+      <w:r>
+        <w:rPr>
+          <w:rFonts w:ascii="Arial" w:hAnsi="Arial" w:cs="Arial"/>
+        </w:rPr>
+        <w:t xml:space="preserve"> be part of nutritious diet.</w:t>
       </w:r>
     </w:p>
     <w:p>
@@ -39,21 +58,37 @@
       <w:pPr>
         <w:rPr>
           <w:rFonts w:ascii="Arial" w:hAnsi="Arial" w:cs="Arial"/>
-          <w:color w:val="2B2B2B"/>
-          <w:shd w:val="clear" w:color="auto" w:fill="FFFFFF"/>
-        </w:rPr>
-      </w:pPr>
-      <w:r>
-        <w:rPr>
-          <w:rFonts w:ascii="Arial" w:hAnsi="Arial" w:cs="Arial"/>
-        </w:rPr>
-        <w:t xml:space="preserve">Diets that depend much on processed foods tend to be much higher in calories because of add </w:t>
-      </w:r>
-      <w:r>
-        <w:rPr>
-          <w:rFonts w:ascii="Arial" w:hAnsi="Arial" w:cs="Arial"/>
-          <w:color w:val="2B2B2B"/>
-          <w:shd w:val="clear" w:color="auto" w:fill="FFFFFF"/>
+        </w:rPr>
+      </w:pPr>
+      <w:r>
+        <w:rPr>
+          <w:rFonts w:ascii="Arial" w:hAnsi="Arial" w:cs="Arial"/>
+        </w:rPr>
+        <w:t>However, if your nutrition</w:t>
+      </w:r>
+      <w:r>
+        <w:rPr>
+          <w:rFonts w:ascii="Arial" w:hAnsi="Arial" w:cs="Arial"/>
+        </w:rPr>
+        <w:t xml:space="preserve"> depend</w:t>
+      </w:r>
+      <w:r>
+        <w:rPr>
+          <w:rFonts w:ascii="Arial" w:hAnsi="Arial" w:cs="Arial"/>
+        </w:rPr>
+        <w:t xml:space="preserve">s much on processed foods, they </w:t>
+      </w:r>
+      <w:bookmarkStart w:id="0" w:name="_GoBack"/>
+      <w:bookmarkEnd w:id="0"/>
+      <w:r>
+        <w:rPr>
+          <w:rFonts w:ascii="Arial" w:hAnsi="Arial" w:cs="Arial"/>
+        </w:rPr>
+        <w:t xml:space="preserve">tend to be much higher in calories because of add </w:t>
+      </w:r>
+      <w:r>
+        <w:rPr>
+          <w:rFonts w:ascii="Arial" w:hAnsi="Arial" w:cs="Arial"/>
         </w:rPr>
         <w:t>sugar, salt sodium and fat, but low in fiber.</w:t>
       </w:r>
@@ -62,15 +97,11 @@
       <w:pPr>
         <w:rPr>
           <w:rFonts w:ascii="Arial" w:hAnsi="Arial" w:cs="Arial"/>
-          <w:color w:val="2B2B2B"/>
-          <w:shd w:val="clear" w:color="auto" w:fill="FFFFFF"/>
-        </w:rPr>
-      </w:pPr>
-      <w:r>
-        <w:rPr>
-          <w:rFonts w:ascii="Arial" w:hAnsi="Arial" w:cs="Arial"/>
-          <w:color w:val="2B2B2B"/>
-          <w:shd w:val="clear" w:color="auto" w:fill="FFFFFF"/>
+        </w:rPr>
+      </w:pPr>
+      <w:r>
+        <w:rPr>
+          <w:rFonts w:ascii="Arial" w:hAnsi="Arial" w:cs="Arial"/>
         </w:rPr>
         <w:t>Develop some habits to recognize and avoid them (especially the highly-processed ones)</w:t>
       </w:r>
@@ -154,20 +185,8 @@
           <w:color w:val="2B2B2B"/>
           <w:shd w:val="clear" w:color="auto" w:fill="FFFFFF"/>
         </w:rPr>
-        <w:t>Ketchup</w:t>
-      </w:r>
-      <w:r>
-        <w:rPr>
-          <w:rFonts w:ascii="Arial" w:hAnsi="Arial" w:cs="Arial"/>
-          <w:b/>
-          <w:bCs/>
-          <w:color w:val="2B2B2B"/>
-          <w:shd w:val="clear" w:color="auto" w:fill="FFFFFF"/>
-        </w:rPr>
-        <w:t>, Frozen Meals, “healthy” snacks</w:t>
-      </w:r>
-      <w:bookmarkStart w:id="0" w:name="_GoBack"/>
-      <w:bookmarkEnd w:id="0"/>
+        <w:t>Ketchup, Frozen Meals, “healthy” snacks</w:t>
+      </w:r>
     </w:p>
     <w:sectPr>
       <w:pgSz w:w="12240" w:h="15840"/>

</xml_diff>